<commit_message>
Adding display file for Q8 Fixing minor bug in Q13
</commit_message>
<xml_diff>
--- a/HW4/Submission/HW4.docx
+++ b/HW4/Submission/HW4.docx
@@ -1942,6 +1942,70 @@
       </w:pPr>
       <m:oMathPara>
         <m:oMath>
+          <m:d>
+            <m:dPr>
+              <m:begChr m:val="|"/>
+              <m:endChr m:val="|"/>
+              <m:ctrlPr>
+                <w:rPr>
+                  <w:rFonts w:ascii="Cambria Math" w:eastAsiaTheme="minorEastAsia" w:hAnsi="Cambria Math"/>
+                  <w:i/>
+                </w:rPr>
+              </m:ctrlPr>
+            </m:dPr>
+            <m:e>
+              <m:r>
+                <w:rPr>
+                  <w:rFonts w:ascii="Cambria Math" w:eastAsiaTheme="minorEastAsia" w:hAnsi="Cambria Math"/>
+                </w:rPr>
+                <m:t>H</m:t>
+              </m:r>
+              <m:d>
+                <m:dPr>
+                  <m:ctrlPr>
+                    <w:rPr>
+                      <w:rFonts w:ascii="Cambria Math" w:eastAsiaTheme="minorEastAsia" w:hAnsi="Cambria Math"/>
+                      <w:i/>
+                    </w:rPr>
+                  </m:ctrlPr>
+                </m:dPr>
+                <m:e>
+                  <m:sSup>
+                    <m:sSupPr>
+                      <m:ctrlPr>
+                        <w:rPr>
+                          <w:rFonts w:ascii="Cambria Math" w:eastAsiaTheme="minorEastAsia" w:hAnsi="Cambria Math"/>
+                          <w:i/>
+                        </w:rPr>
+                      </m:ctrlPr>
+                    </m:sSupPr>
+                    <m:e>
+                      <m:r>
+                        <w:rPr>
+                          <w:rFonts w:ascii="Cambria Math" w:eastAsiaTheme="minorEastAsia" w:hAnsi="Cambria Math"/>
+                        </w:rPr>
+                        <m:t>e</m:t>
+                      </m:r>
+                    </m:e>
+                    <m:sup>
+                      <m:r>
+                        <w:rPr>
+                          <w:rFonts w:ascii="Cambria Math" w:eastAsiaTheme="minorEastAsia" w:hAnsi="Cambria Math"/>
+                        </w:rPr>
+                        <m:t>jω</m:t>
+                      </m:r>
+                    </m:sup>
+                  </m:sSup>
+                </m:e>
+              </m:d>
+            </m:e>
+          </m:d>
+          <m:r>
+            <w:rPr>
+              <w:rFonts w:ascii="Cambria Math" w:hAnsi="Cambria Math"/>
+            </w:rPr>
+            <m:t>=</m:t>
+          </m:r>
           <m:sSub>
             <m:sSubPr>
               <m:ctrlPr>
@@ -8875,14 +8939,24 @@
           <w:rFonts w:eastAsiaTheme="minorEastAsia"/>
         </w:rPr>
       </w:pPr>
-      <w:proofErr w:type="spellStart"/>
       <w:r>
         <w:rPr>
           <w:rFonts w:eastAsiaTheme="minorEastAsia"/>
         </w:rPr>
-        <w:t>Matlab</w:t>
+        <w:t xml:space="preserve">As seen in the figure </w:t>
       </w:r>
-      <w:proofErr w:type="spellEnd"/>
+      <w:r>
+        <w:rPr>
+          <w:rFonts w:eastAsiaTheme="minorEastAsia"/>
+        </w:rPr>
+        <w:t xml:space="preserve">below </w:t>
+      </w:r>
+      <w:r>
+        <w:rPr>
+          <w:rFonts w:eastAsiaTheme="minorEastAsia"/>
+        </w:rPr>
+        <w:t>the constraint on the step response reduces oscillations around zero. The initial N1 was 20. It was reduced to 18 in order to comply with frequency constraints.</w:t>
+      </w:r>
     </w:p>
     <w:p>
       <w:pPr>
@@ -8957,8 +9031,174 @@
         <w:rPr>
           <w:rFonts w:eastAsiaTheme="minorEastAsia"/>
         </w:rPr>
-        <w:t>As seen in the figure the constraint on the step response reduces oscillations around zero. The initial N1 was 20. It was reduced to 18 in order to comply with frequency constraints.</w:t>
+        <w:t xml:space="preserve">The difference for the two step </w:t>
       </w:r>
+      <w:r>
+        <w:rPr>
+          <w:rFonts w:eastAsiaTheme="minorEastAsia"/>
+        </w:rPr>
+        <w:t>responses</w:t>
+      </w:r>
+      <w:r>
+        <w:rPr>
+          <w:rFonts w:eastAsiaTheme="minorEastAsia"/>
+        </w:rPr>
+        <w:t xml:space="preserve"> is:</w:t>
+      </w:r>
+    </w:p>
+    <w:p>
+      <w:pPr>
+        <w:bidi w:val="0"/>
+        <w:rPr>
+          <w:rFonts w:eastAsiaTheme="minorEastAsia"/>
+        </w:rPr>
+      </w:pPr>
+    </w:p>
+    <w:p>
+      <w:pPr>
+        <w:bidi w:val="0"/>
+        <w:rPr>
+          <w:rFonts w:eastAsiaTheme="minorEastAsia"/>
+        </w:rPr>
+      </w:pPr>
+      <w:r>
+        <w:rPr>
+          <w:rFonts w:eastAsiaTheme="minorEastAsia"/>
+          <w:noProof/>
+        </w:rPr>
+        <w:drawing>
+          <wp:inline distT="0" distB="0" distL="0" distR="0">
+            <wp:extent cx="5274310" cy="3955733"/>
+            <wp:effectExtent l="0" t="0" r="2540" b="6985"/>
+            <wp:docPr id="4" name="Picture 4"/>
+            <wp:cNvGraphicFramePr>
+              <a:graphicFrameLocks xmlns:a="http://schemas.openxmlformats.org/drawingml/2006/main" noChangeAspect="1"/>
+            </wp:cNvGraphicFramePr>
+            <a:graphic xmlns:a="http://schemas.openxmlformats.org/drawingml/2006/main">
+              <a:graphicData uri="http://schemas.openxmlformats.org/drawingml/2006/picture">
+                <pic:pic xmlns:pic="http://schemas.openxmlformats.org/drawingml/2006/picture">
+                  <pic:nvPicPr>
+                    <pic:cNvPr id="0" name="Picture 1"/>
+                    <pic:cNvPicPr>
+                      <a:picLocks noChangeAspect="1" noChangeArrowheads="1"/>
+                    </pic:cNvPicPr>
+                  </pic:nvPicPr>
+                  <pic:blipFill>
+                    <a:blip r:embed="rId9">
+                      <a:extLst>
+                        <a:ext uri="{28A0092B-C50C-407E-A947-70E740481C1C}">
+                          <a14:useLocalDpi xmlns:a14="http://schemas.microsoft.com/office/drawing/2010/main" val="0"/>
+                        </a:ext>
+                      </a:extLst>
+                    </a:blip>
+                    <a:srcRect/>
+                    <a:stretch>
+                      <a:fillRect/>
+                    </a:stretch>
+                  </pic:blipFill>
+                  <pic:spPr bwMode="auto">
+                    <a:xfrm>
+                      <a:off x="0" y="0"/>
+                      <a:ext cx="5274310" cy="3955733"/>
+                    </a:xfrm>
+                    <a:prstGeom prst="rect">
+                      <a:avLst/>
+                    </a:prstGeom>
+                    <a:noFill/>
+                    <a:ln>
+                      <a:noFill/>
+                    </a:ln>
+                  </pic:spPr>
+                </pic:pic>
+              </a:graphicData>
+            </a:graphic>
+          </wp:inline>
+        </w:drawing>
+      </w:r>
+    </w:p>
+    <w:p>
+      <w:pPr>
+        <w:bidi w:val="0"/>
+        <w:rPr>
+          <w:rFonts w:eastAsiaTheme="minorEastAsia"/>
+        </w:rPr>
+      </w:pPr>
+      <w:r>
+        <w:rPr>
+          <w:rFonts w:eastAsiaTheme="minorEastAsia"/>
+        </w:rPr>
+        <w:t>As I expected the results in the frequency domain and the impulse response are similar to each other:</w:t>
+      </w:r>
+    </w:p>
+    <w:p>
+      <w:pPr>
+        <w:bidi w:val="0"/>
+        <w:rPr>
+          <w:rFonts w:eastAsiaTheme="minorEastAsia"/>
+        </w:rPr>
+      </w:pPr>
+      <w:r>
+        <w:rPr>
+          <w:rFonts w:eastAsiaTheme="minorEastAsia"/>
+          <w:noProof/>
+        </w:rPr>
+        <w:drawing>
+          <wp:inline distT="0" distB="0" distL="0" distR="0">
+            <wp:extent cx="5274310" cy="3955733"/>
+            <wp:effectExtent l="0" t="0" r="2540" b="6985"/>
+            <wp:docPr id="8" name="Picture 8"/>
+            <wp:cNvGraphicFramePr>
+              <a:graphicFrameLocks xmlns:a="http://schemas.openxmlformats.org/drawingml/2006/main" noChangeAspect="1"/>
+            </wp:cNvGraphicFramePr>
+            <a:graphic xmlns:a="http://schemas.openxmlformats.org/drawingml/2006/main">
+              <a:graphicData uri="http://schemas.openxmlformats.org/drawingml/2006/picture">
+                <pic:pic xmlns:pic="http://schemas.openxmlformats.org/drawingml/2006/picture">
+                  <pic:nvPicPr>
+                    <pic:cNvPr id="0" name="Picture 3"/>
+                    <pic:cNvPicPr>
+                      <a:picLocks noChangeAspect="1" noChangeArrowheads="1"/>
+                    </pic:cNvPicPr>
+                  </pic:nvPicPr>
+                  <pic:blipFill>
+                    <a:blip r:embed="rId10">
+                      <a:extLst>
+                        <a:ext uri="{28A0092B-C50C-407E-A947-70E740481C1C}">
+                          <a14:useLocalDpi xmlns:a14="http://schemas.microsoft.com/office/drawing/2010/main" val="0"/>
+                        </a:ext>
+                      </a:extLst>
+                    </a:blip>
+                    <a:srcRect/>
+                    <a:stretch>
+                      <a:fillRect/>
+                    </a:stretch>
+                  </pic:blipFill>
+                  <pic:spPr bwMode="auto">
+                    <a:xfrm>
+                      <a:off x="0" y="0"/>
+                      <a:ext cx="5274310" cy="3955733"/>
+                    </a:xfrm>
+                    <a:prstGeom prst="rect">
+                      <a:avLst/>
+                    </a:prstGeom>
+                    <a:noFill/>
+                    <a:ln>
+                      <a:noFill/>
+                    </a:ln>
+                  </pic:spPr>
+                </pic:pic>
+              </a:graphicData>
+            </a:graphic>
+          </wp:inline>
+        </w:drawing>
+      </w:r>
+    </w:p>
+    <w:p>
+      <w:pPr>
+        <w:bidi w:val="0"/>
+        <w:rPr>
+          <w:rFonts w:eastAsiaTheme="minorEastAsia"/>
+        </w:rPr>
+      </w:pPr>
     </w:p>
     <w:p>
       <w:pPr>
@@ -8972,7 +9212,6 @@
         <w:rPr>
           <w:rFonts w:eastAsiaTheme="minorEastAsia"/>
         </w:rPr>
-        <w:lastRenderedPageBreak/>
         <w:t>Q9</w:t>
       </w:r>
     </w:p>
@@ -16753,7 +16992,7 @@
                     </pic:cNvPicPr>
                   </pic:nvPicPr>
                   <pic:blipFill>
-                    <a:blip r:embed="rId9">
+                    <a:blip r:embed="rId11">
                       <a:extLst>
                         <a:ext uri="{28A0092B-C50C-407E-A947-70E740481C1C}">
                           <a14:useLocalDpi xmlns:a14="http://schemas.microsoft.com/office/drawing/2010/main" val="0"/>
@@ -16803,8 +17042,10 @@
         <w:rPr>
           <w:rFonts w:eastAsiaTheme="minorEastAsia"/>
         </w:rPr>
-        <w:t>6.3065e-07</w:t>
+        <w:t>9.7738e-05</w:t>
       </w:r>
+      <w:bookmarkStart w:id="0" w:name="_GoBack"/>
+      <w:bookmarkEnd w:id="0"/>
     </w:p>
     <w:p>
       <w:pPr>
@@ -16844,7 +17085,7 @@
           <wp:inline distT="0" distB="0" distL="0" distR="0">
             <wp:extent cx="5274310" cy="3955733"/>
             <wp:effectExtent l="0" t="0" r="2540" b="6985"/>
-            <wp:docPr id="3" name="Picture 3"/>
+            <wp:docPr id="9" name="Picture 9"/>
             <wp:cNvGraphicFramePr>
               <a:graphicFrameLocks xmlns:a="http://schemas.openxmlformats.org/drawingml/2006/main" noChangeAspect="1"/>
             </wp:cNvGraphicFramePr>
@@ -16852,13 +17093,13 @@
               <a:graphicData uri="http://schemas.openxmlformats.org/drawingml/2006/picture">
                 <pic:pic xmlns:pic="http://schemas.openxmlformats.org/drawingml/2006/picture">
                   <pic:nvPicPr>
-                    <pic:cNvPr id="0" name="Picture 2"/>
+                    <pic:cNvPr id="0" name="Picture 4"/>
                     <pic:cNvPicPr>
                       <a:picLocks noChangeAspect="1" noChangeArrowheads="1"/>
                     </pic:cNvPicPr>
                   </pic:nvPicPr>
                   <pic:blipFill>
-                    <a:blip r:embed="rId10">
+                    <a:blip r:embed="rId12">
                       <a:extLst>
                         <a:ext uri="{28A0092B-C50C-407E-A947-70E740481C1C}">
                           <a14:useLocalDpi xmlns:a14="http://schemas.microsoft.com/office/drawing/2010/main" val="0"/>
@@ -16907,10 +17148,8 @@
         <w:rPr>
           <w:rFonts w:eastAsiaTheme="minorEastAsia"/>
         </w:rPr>
-        <w:t>0.0392</w:t>
+        <w:t>4.4430e-06</w:t>
       </w:r>
-      <w:bookmarkStart w:id="0" w:name="_GoBack"/>
-      <w:bookmarkEnd w:id="0"/>
     </w:p>
     <w:p>
       <w:pPr>
@@ -17847,7 +18086,7 @@
 </file>
 
 <file path=customXml/itemProps1.xml><?xml version="1.0" encoding="utf-8"?>
-<ds:datastoreItem xmlns:ds="http://schemas.openxmlformats.org/officeDocument/2006/customXml" ds:itemID="{5F60DB1F-87FB-4ACD-AE6D-7C69219CABDA}">
+<ds:datastoreItem xmlns:ds="http://schemas.openxmlformats.org/officeDocument/2006/customXml" ds:itemID="{C339D464-E6C1-4972-9480-6C47C3E8ACF7}">
   <ds:schemaRefs>
     <ds:schemaRef ds:uri="http://schemas.openxmlformats.org/officeDocument/2006/bibliography"/>
   </ds:schemaRefs>

</xml_diff>

<commit_message>
Adding bottom limit for gamma in Q13
</commit_message>
<xml_diff>
--- a/HW4/Submission/HW4.docx
+++ b/HW4/Submission/HW4.docx
@@ -9031,7 +9031,19 @@
         <w:rPr>
           <w:rFonts w:eastAsiaTheme="minorEastAsia"/>
         </w:rPr>
-        <w:t xml:space="preserve">The difference for the two step </w:t>
+        <w:t xml:space="preserve">The </w:t>
+      </w:r>
+      <w:r>
+        <w:rPr>
+          <w:rFonts w:eastAsiaTheme="minorEastAsia"/>
+        </w:rPr>
+        <w:t xml:space="preserve">absolute </w:t>
+      </w:r>
+      <w:r>
+        <w:rPr>
+          <w:rFonts w:eastAsiaTheme="minorEastAsia"/>
+        </w:rPr>
+        <w:t xml:space="preserve">difference for the two step </w:t>
       </w:r>
       <w:r>
         <w:rPr>
@@ -9053,6 +9065,8 @@
           <w:rFonts w:eastAsiaTheme="minorEastAsia"/>
         </w:rPr>
       </w:pPr>
+      <w:bookmarkStart w:id="0" w:name="_GoBack"/>
+      <w:bookmarkEnd w:id="0"/>
     </w:p>
     <w:p>
       <w:pPr>
@@ -16947,6 +16961,588 @@
           <w:rFonts w:eastAsiaTheme="minorEastAsia"/>
         </w:rPr>
       </w:pPr>
+      <w:r>
+        <w:rPr>
+          <w:rFonts w:eastAsiaTheme="minorEastAsia"/>
+        </w:rPr>
+        <w:t xml:space="preserve">To stop the solver from going to very large negative values of </w:t>
+      </w:r>
+      <m:oMath>
+        <m:r>
+          <w:rPr>
+            <w:rFonts w:ascii="Cambria Math" w:eastAsiaTheme="minorEastAsia" w:hAnsi="Cambria Math"/>
+          </w:rPr>
+          <m:t>gamma</m:t>
+        </m:r>
+      </m:oMath>
+      <w:r>
+        <w:rPr>
+          <w:rFonts w:eastAsiaTheme="minorEastAsia"/>
+        </w:rPr>
+        <w:t xml:space="preserve"> and wasting </w:t>
+      </w:r>
+      <w:r>
+        <w:rPr>
+          <w:rFonts w:eastAsiaTheme="minorEastAsia"/>
+        </w:rPr>
+        <w:t>valuable</w:t>
+      </w:r>
+      <w:r>
+        <w:rPr>
+          <w:rFonts w:eastAsiaTheme="minorEastAsia"/>
+        </w:rPr>
+        <w:t xml:space="preserve"> time we add bottom limit to gamma slightly smaller than 0. </w:t>
+      </w:r>
+    </w:p>
+    <w:p>
+      <w:pPr>
+        <w:bidi w:val="0"/>
+        <w:rPr>
+          <w:rFonts w:eastAsiaTheme="minorEastAsia"/>
+        </w:rPr>
+      </w:pPr>
+      <m:oMathPara>
+        <m:oMath>
+          <m:func>
+            <m:funcPr>
+              <m:ctrlPr>
+                <w:rPr>
+                  <w:rFonts w:ascii="Cambria Math" w:hAnsi="Cambria Math"/>
+                  <w:i/>
+                </w:rPr>
+              </m:ctrlPr>
+            </m:funcPr>
+            <m:fName>
+              <m:limLow>
+                <m:limLowPr>
+                  <m:ctrlPr>
+                    <w:rPr>
+                      <w:rFonts w:ascii="Cambria Math" w:hAnsi="Cambria Math"/>
+                      <w:i/>
+                    </w:rPr>
+                  </m:ctrlPr>
+                </m:limLowPr>
+                <m:e>
+                  <m:r>
+                    <m:rPr>
+                      <m:sty m:val="p"/>
+                    </m:rPr>
+                    <w:rPr>
+                      <w:rFonts w:ascii="Cambria Math" w:hAnsi="Cambria Math"/>
+                    </w:rPr>
+                    <m:t>min</m:t>
+                  </m:r>
+                  <m:ctrlPr>
+                    <w:rPr>
+                      <w:rFonts w:ascii="Cambria Math" w:hAnsi="Cambria Math"/>
+                    </w:rPr>
+                  </m:ctrlPr>
+                </m:e>
+                <m:lim>
+                  <m:r>
+                    <m:rPr>
+                      <m:sty m:val="bi"/>
+                    </m:rPr>
+                    <w:rPr>
+                      <w:rFonts w:ascii="Cambria Math" w:hAnsi="Cambria Math"/>
+                    </w:rPr>
+                    <m:t>x</m:t>
+                  </m:r>
+                  <m:r>
+                    <w:rPr>
+                      <w:rFonts w:ascii="Cambria Math" w:hAnsi="Cambria Math"/>
+                    </w:rPr>
+                    <m:t>,γ</m:t>
+                  </m:r>
+                  <m:ctrlPr>
+                    <w:rPr>
+                      <w:rFonts w:ascii="Cambria Math" w:hAnsi="Cambria Math"/>
+                    </w:rPr>
+                  </m:ctrlPr>
+                </m:lim>
+              </m:limLow>
+            </m:fName>
+            <m:e>
+              <m:r>
+                <w:rPr>
+                  <w:rFonts w:ascii="Cambria Math" w:hAnsi="Cambria Math"/>
+                </w:rPr>
+                <m:t xml:space="preserve">γ </m:t>
+              </m:r>
+            </m:e>
+          </m:func>
+          <m:r>
+            <w:rPr>
+              <w:rFonts w:ascii="Cambria Math" w:hAnsi="Cambria Math"/>
+            </w:rPr>
+            <m:t>=</m:t>
+          </m:r>
+          <m:func>
+            <m:funcPr>
+              <m:ctrlPr>
+                <w:rPr>
+                  <w:rFonts w:ascii="Cambria Math" w:hAnsi="Cambria Math"/>
+                  <w:i/>
+                </w:rPr>
+              </m:ctrlPr>
+            </m:funcPr>
+            <m:fName>
+              <m:limLow>
+                <m:limLowPr>
+                  <m:ctrlPr>
+                    <w:rPr>
+                      <w:rFonts w:ascii="Cambria Math" w:hAnsi="Cambria Math"/>
+                      <w:i/>
+                    </w:rPr>
+                  </m:ctrlPr>
+                </m:limLowPr>
+                <m:e>
+                  <m:r>
+                    <m:rPr>
+                      <m:sty m:val="p"/>
+                    </m:rPr>
+                    <w:rPr>
+                      <w:rFonts w:ascii="Cambria Math" w:hAnsi="Cambria Math"/>
+                    </w:rPr>
+                    <m:t>min</m:t>
+                  </m:r>
+                  <m:ctrlPr>
+                    <w:rPr>
+                      <w:rFonts w:ascii="Cambria Math" w:hAnsi="Cambria Math"/>
+                    </w:rPr>
+                  </m:ctrlPr>
+                </m:e>
+                <m:lim>
+                  <m:r>
+                    <m:rPr>
+                      <m:sty m:val="bi"/>
+                    </m:rPr>
+                    <w:rPr>
+                      <w:rFonts w:ascii="Cambria Math" w:hAnsi="Cambria Math"/>
+                    </w:rPr>
+                    <m:t>x</m:t>
+                  </m:r>
+                  <m:r>
+                    <w:rPr>
+                      <w:rFonts w:ascii="Cambria Math" w:hAnsi="Cambria Math"/>
+                    </w:rPr>
+                    <m:t>,γ</m:t>
+                  </m:r>
+                  <m:ctrlPr>
+                    <w:rPr>
+                      <w:rFonts w:ascii="Cambria Math" w:hAnsi="Cambria Math"/>
+                    </w:rPr>
+                  </m:ctrlPr>
+                </m:lim>
+              </m:limLow>
+              <m:ctrlPr>
+                <w:rPr>
+                  <w:rFonts w:ascii="Cambria Math" w:eastAsiaTheme="minorEastAsia" w:hAnsi="Cambria Math"/>
+                  <w:i/>
+                </w:rPr>
+              </m:ctrlPr>
+            </m:fName>
+            <m:e>
+              <m:d>
+                <m:dPr>
+                  <m:begChr m:val="["/>
+                  <m:endChr m:val="]"/>
+                  <m:ctrlPr>
+                    <w:rPr>
+                      <w:rFonts w:ascii="Cambria Math" w:eastAsiaTheme="minorEastAsia" w:hAnsi="Cambria Math"/>
+                      <w:i/>
+                    </w:rPr>
+                  </m:ctrlPr>
+                </m:dPr>
+                <m:e>
+                  <m:m>
+                    <m:mPr>
+                      <m:mcs>
+                        <m:mc>
+                          <m:mcPr>
+                            <m:count m:val="2"/>
+                            <m:mcJc m:val="center"/>
+                          </m:mcPr>
+                        </m:mc>
+                      </m:mcs>
+                      <m:ctrlPr>
+                        <w:rPr>
+                          <w:rFonts w:ascii="Cambria Math" w:eastAsiaTheme="minorEastAsia" w:hAnsi="Cambria Math"/>
+                          <w:i/>
+                        </w:rPr>
+                      </m:ctrlPr>
+                    </m:mPr>
+                    <m:mr>
+                      <m:e>
+                        <m:r>
+                          <m:rPr>
+                            <m:sty m:val="bi"/>
+                          </m:rPr>
+                          <w:rPr>
+                            <w:rFonts w:ascii="Cambria Math" w:eastAsiaTheme="minorEastAsia" w:hAnsi="Cambria Math"/>
+                          </w:rPr>
+                          <m:t>0</m:t>
+                        </m:r>
+                      </m:e>
+                      <m:e>
+                        <m:r>
+                          <w:rPr>
+                            <w:rFonts w:ascii="Cambria Math" w:eastAsiaTheme="minorEastAsia" w:hAnsi="Cambria Math"/>
+                          </w:rPr>
+                          <m:t>1</m:t>
+                        </m:r>
+                      </m:e>
+                    </m:mr>
+                  </m:m>
+                  <m:r>
+                    <w:rPr>
+                      <w:rFonts w:ascii="Cambria Math" w:eastAsiaTheme="minorEastAsia" w:hAnsi="Cambria Math"/>
+                    </w:rPr>
+                    <m:t xml:space="preserve"> </m:t>
+                  </m:r>
+                </m:e>
+              </m:d>
+              <m:d>
+                <m:dPr>
+                  <m:begChr m:val="["/>
+                  <m:endChr m:val="]"/>
+                  <m:ctrlPr>
+                    <w:rPr>
+                      <w:rFonts w:ascii="Cambria Math" w:eastAsiaTheme="minorEastAsia" w:hAnsi="Cambria Math"/>
+                      <w:i/>
+                    </w:rPr>
+                  </m:ctrlPr>
+                </m:dPr>
+                <m:e>
+                  <m:m>
+                    <m:mPr>
+                      <m:mcs>
+                        <m:mc>
+                          <m:mcPr>
+                            <m:count m:val="1"/>
+                            <m:mcJc m:val="center"/>
+                          </m:mcPr>
+                        </m:mc>
+                      </m:mcs>
+                      <m:ctrlPr>
+                        <w:rPr>
+                          <w:rFonts w:ascii="Cambria Math" w:eastAsiaTheme="minorEastAsia" w:hAnsi="Cambria Math"/>
+                          <w:i/>
+                        </w:rPr>
+                      </m:ctrlPr>
+                    </m:mPr>
+                    <m:mr>
+                      <m:e>
+                        <m:r>
+                          <m:rPr>
+                            <m:sty m:val="bi"/>
+                          </m:rPr>
+                          <w:rPr>
+                            <w:rFonts w:ascii="Cambria Math" w:eastAsiaTheme="minorEastAsia" w:hAnsi="Cambria Math"/>
+                          </w:rPr>
+                          <m:t>x</m:t>
+                        </m:r>
+                      </m:e>
+                    </m:mr>
+                    <m:mr>
+                      <m:e>
+                        <m:r>
+                          <w:rPr>
+                            <w:rFonts w:ascii="Cambria Math" w:eastAsiaTheme="minorEastAsia" w:hAnsi="Cambria Math"/>
+                          </w:rPr>
+                          <m:t>γ</m:t>
+                        </m:r>
+                      </m:e>
+                    </m:mr>
+                  </m:m>
+                </m:e>
+              </m:d>
+              <m:ctrlPr>
+                <w:rPr>
+                  <w:rFonts w:ascii="Cambria Math" w:eastAsiaTheme="minorEastAsia" w:hAnsi="Cambria Math"/>
+                  <w:i/>
+                </w:rPr>
+              </m:ctrlPr>
+            </m:e>
+          </m:func>
+        </m:oMath>
+      </m:oMathPara>
+    </w:p>
+    <w:p>
+      <w:pPr>
+        <w:bidi w:val="0"/>
+      </w:pPr>
+      <m:oMathPara>
+        <m:oMath>
+          <m:r>
+            <w:rPr>
+              <w:rFonts w:ascii="Cambria Math" w:hAnsi="Cambria Math"/>
+            </w:rPr>
+            <m:t xml:space="preserve">s.t. </m:t>
+          </m:r>
+          <m:r>
+            <m:rPr>
+              <m:sty m:val="bi"/>
+            </m:rPr>
+            <w:rPr>
+              <w:rFonts w:ascii="Cambria Math" w:hAnsi="Cambria Math"/>
+            </w:rPr>
+            <m:t>Ax-b</m:t>
+          </m:r>
+          <m:r>
+            <w:rPr>
+              <w:rFonts w:ascii="Cambria Math" w:hAnsi="Cambria Math"/>
+            </w:rPr>
+            <m:t>≤γ</m:t>
+          </m:r>
+          <m:r>
+            <m:rPr>
+              <m:sty m:val="bi"/>
+            </m:rPr>
+            <w:rPr>
+              <w:rFonts w:ascii="Cambria Math" w:hAnsi="Cambria Math"/>
+            </w:rPr>
+            <m:t>1</m:t>
+          </m:r>
+          <m:r>
+            <w:rPr>
+              <w:rFonts w:ascii="Cambria Math" w:hAnsi="Cambria Math"/>
+            </w:rPr>
+            <m:t>⟹</m:t>
+          </m:r>
+          <m:d>
+            <m:dPr>
+              <m:begChr m:val="["/>
+              <m:endChr m:val="]"/>
+              <m:ctrlPr>
+                <w:rPr>
+                  <w:rFonts w:ascii="Cambria Math" w:hAnsi="Cambria Math"/>
+                  <w:i/>
+                </w:rPr>
+              </m:ctrlPr>
+            </m:dPr>
+            <m:e>
+              <m:m>
+                <m:mPr>
+                  <m:mcs>
+                    <m:mc>
+                      <m:mcPr>
+                        <m:count m:val="2"/>
+                        <m:mcJc m:val="center"/>
+                      </m:mcPr>
+                    </m:mc>
+                  </m:mcs>
+                  <m:ctrlPr>
+                    <w:rPr>
+                      <w:rFonts w:ascii="Cambria Math" w:hAnsi="Cambria Math"/>
+                      <w:i/>
+                    </w:rPr>
+                  </m:ctrlPr>
+                </m:mPr>
+                <m:mr>
+                  <m:e>
+                    <m:r>
+                      <m:rPr>
+                        <m:sty m:val="bi"/>
+                      </m:rPr>
+                      <w:rPr>
+                        <w:rFonts w:ascii="Cambria Math" w:hAnsi="Cambria Math"/>
+                      </w:rPr>
+                      <m:t>A</m:t>
+                    </m:r>
+                  </m:e>
+                  <m:e>
+                    <m:r>
+                      <m:rPr>
+                        <m:sty m:val="bi"/>
+                      </m:rPr>
+                      <w:rPr>
+                        <w:rFonts w:ascii="Cambria Math" w:hAnsi="Cambria Math"/>
+                      </w:rPr>
+                      <m:t>-1</m:t>
+                    </m:r>
+                  </m:e>
+                </m:mr>
+                <m:mr>
+                  <m:e>
+                    <m:sSup>
+                      <m:sSupPr>
+                        <m:ctrlPr>
+                          <w:rPr>
+                            <w:rFonts w:ascii="Cambria Math" w:hAnsi="Cambria Math"/>
+                            <w:b/>
+                            <w:bCs/>
+                            <w:i/>
+                          </w:rPr>
+                        </m:ctrlPr>
+                      </m:sSupPr>
+                      <m:e>
+                        <m:r>
+                          <m:rPr>
+                            <m:sty m:val="bi"/>
+                          </m:rPr>
+                          <w:rPr>
+                            <w:rFonts w:ascii="Cambria Math" w:hAnsi="Cambria Math"/>
+                          </w:rPr>
+                          <m:t>0</m:t>
+                        </m:r>
+                      </m:e>
+                      <m:sup>
+                        <m:r>
+                          <w:rPr>
+                            <w:rFonts w:ascii="Cambria Math" w:hAnsi="Cambria Math"/>
+                          </w:rPr>
+                          <m:t>T</m:t>
+                        </m:r>
+                      </m:sup>
+                    </m:sSup>
+                  </m:e>
+                  <m:e>
+                    <m:r>
+                      <w:rPr>
+                        <w:rFonts w:ascii="Cambria Math" w:hAnsi="Cambria Math"/>
+                      </w:rPr>
+                      <m:t>-1</m:t>
+                    </m:r>
+                  </m:e>
+                </m:mr>
+              </m:m>
+              <m:r>
+                <w:rPr>
+                  <w:rFonts w:ascii="Cambria Math" w:hAnsi="Cambria Math"/>
+                </w:rPr>
+                <m:t xml:space="preserve"> </m:t>
+              </m:r>
+            </m:e>
+          </m:d>
+          <m:d>
+            <m:dPr>
+              <m:begChr m:val="["/>
+              <m:endChr m:val="]"/>
+              <m:ctrlPr>
+                <w:rPr>
+                  <w:rFonts w:ascii="Cambria Math" w:eastAsiaTheme="minorEastAsia" w:hAnsi="Cambria Math"/>
+                  <w:i/>
+                </w:rPr>
+              </m:ctrlPr>
+            </m:dPr>
+            <m:e>
+              <m:m>
+                <m:mPr>
+                  <m:mcs>
+                    <m:mc>
+                      <m:mcPr>
+                        <m:count m:val="1"/>
+                        <m:mcJc m:val="center"/>
+                      </m:mcPr>
+                    </m:mc>
+                  </m:mcs>
+                  <m:ctrlPr>
+                    <w:rPr>
+                      <w:rFonts w:ascii="Cambria Math" w:eastAsiaTheme="minorEastAsia" w:hAnsi="Cambria Math"/>
+                      <w:i/>
+                    </w:rPr>
+                  </m:ctrlPr>
+                </m:mPr>
+                <m:mr>
+                  <m:e>
+                    <m:r>
+                      <m:rPr>
+                        <m:sty m:val="bi"/>
+                      </m:rPr>
+                      <w:rPr>
+                        <w:rFonts w:ascii="Cambria Math" w:eastAsiaTheme="minorEastAsia" w:hAnsi="Cambria Math"/>
+                      </w:rPr>
+                      <m:t>x</m:t>
+                    </m:r>
+                  </m:e>
+                </m:mr>
+                <m:mr>
+                  <m:e>
+                    <m:r>
+                      <w:rPr>
+                        <w:rFonts w:ascii="Cambria Math" w:eastAsiaTheme="minorEastAsia" w:hAnsi="Cambria Math"/>
+                      </w:rPr>
+                      <m:t>γ</m:t>
+                    </m:r>
+                  </m:e>
+                </m:mr>
+              </m:m>
+            </m:e>
+          </m:d>
+          <m:r>
+            <w:rPr>
+              <w:rFonts w:ascii="Cambria Math" w:eastAsiaTheme="minorEastAsia" w:hAnsi="Cambria Math"/>
+            </w:rPr>
+            <m:t>≤</m:t>
+          </m:r>
+          <m:d>
+            <m:dPr>
+              <m:begChr m:val="["/>
+              <m:endChr m:val="]"/>
+              <m:ctrlPr>
+                <w:rPr>
+                  <w:rFonts w:ascii="Cambria Math" w:eastAsiaTheme="minorEastAsia" w:hAnsi="Cambria Math"/>
+                  <w:b/>
+                  <w:i/>
+                </w:rPr>
+              </m:ctrlPr>
+            </m:dPr>
+            <m:e>
+              <m:m>
+                <m:mPr>
+                  <m:mcs>
+                    <m:mc>
+                      <m:mcPr>
+                        <m:count m:val="1"/>
+                        <m:mcJc m:val="center"/>
+                      </m:mcPr>
+                    </m:mc>
+                  </m:mcs>
+                  <m:ctrlPr>
+                    <w:rPr>
+                      <w:rFonts w:ascii="Cambria Math" w:eastAsiaTheme="minorEastAsia" w:hAnsi="Cambria Math"/>
+                      <w:b/>
+                      <w:i/>
+                    </w:rPr>
+                  </m:ctrlPr>
+                </m:mPr>
+                <m:mr>
+                  <m:e>
+                    <m:r>
+                      <m:rPr>
+                        <m:sty m:val="bi"/>
+                      </m:rPr>
+                      <w:rPr>
+                        <w:rFonts w:ascii="Cambria Math" w:eastAsiaTheme="minorEastAsia" w:hAnsi="Cambria Math"/>
+                      </w:rPr>
+                      <m:t>b</m:t>
+                    </m:r>
+                  </m:e>
+                </m:mr>
+                <m:mr>
+                  <m:e>
+                    <m:r>
+                      <w:rPr>
+                        <w:rFonts w:ascii="Cambria Math" w:eastAsiaTheme="minorEastAsia" w:hAnsi="Cambria Math"/>
+                      </w:rPr>
+                      <m:t>1</m:t>
+                    </m:r>
+                  </m:e>
+                </m:mr>
+              </m:m>
+            </m:e>
+          </m:d>
+        </m:oMath>
+      </m:oMathPara>
+    </w:p>
+    <w:p>
+      <w:pPr>
+        <w:bidi w:val="0"/>
+        <w:rPr>
+          <w:rFonts w:eastAsiaTheme="minorEastAsia"/>
+        </w:rPr>
+      </w:pPr>
     </w:p>
     <w:p>
       <w:pPr>
@@ -16974,6 +17570,7 @@
           <w:rFonts w:eastAsiaTheme="minorEastAsia"/>
           <w:noProof/>
         </w:rPr>
+        <w:lastRenderedPageBreak/>
         <w:drawing>
           <wp:inline distT="0" distB="0" distL="0" distR="0">
             <wp:extent cx="5274310" cy="3955733"/>
@@ -17035,7 +17632,6 @@
         <w:rPr>
           <w:rFonts w:eastAsiaTheme="minorEastAsia"/>
         </w:rPr>
-        <w:lastRenderedPageBreak/>
         <w:t xml:space="preserve">With a norm difference of: </w:t>
       </w:r>
       <w:r>
@@ -17044,8 +17640,6 @@
         </w:rPr>
         <w:t>9.7738e-05</w:t>
       </w:r>
-      <w:bookmarkStart w:id="0" w:name="_GoBack"/>
-      <w:bookmarkEnd w:id="0"/>
     </w:p>
     <w:p>
       <w:pPr>
@@ -17081,6 +17675,7 @@
           <w:rFonts w:eastAsiaTheme="minorEastAsia"/>
           <w:noProof/>
         </w:rPr>
+        <w:lastRenderedPageBreak/>
         <w:drawing>
           <wp:inline distT="0" distB="0" distL="0" distR="0">
             <wp:extent cx="5274310" cy="3955733"/>
@@ -17142,7 +17737,19 @@
         <w:rPr>
           <w:rFonts w:eastAsiaTheme="minorEastAsia"/>
         </w:rPr>
-        <w:t xml:space="preserve">The results were not as accurate as in the first case: </w:t>
+        <w:t xml:space="preserve">The results were </w:t>
+      </w:r>
+      <w:r>
+        <w:rPr>
+          <w:rFonts w:eastAsiaTheme="minorEastAsia"/>
+        </w:rPr>
+        <w:t>also quite accurate</w:t>
+      </w:r>
+      <w:r>
+        <w:rPr>
+          <w:rFonts w:eastAsiaTheme="minorEastAsia"/>
+        </w:rPr>
+        <w:t xml:space="preserve">: </w:t>
       </w:r>
       <w:r>
         <w:rPr>
@@ -18086,7 +18693,7 @@
 </file>
 
 <file path=customXml/itemProps1.xml><?xml version="1.0" encoding="utf-8"?>
-<ds:datastoreItem xmlns:ds="http://schemas.openxmlformats.org/officeDocument/2006/customXml" ds:itemID="{C339D464-E6C1-4972-9480-6C47C3E8ACF7}">
+<ds:datastoreItem xmlns:ds="http://schemas.openxmlformats.org/officeDocument/2006/customXml" ds:itemID="{158D34E2-4E19-4142-A3EE-D960C63BF44F}">
   <ds:schemaRefs>
     <ds:schemaRef ds:uri="http://schemas.openxmlformats.org/officeDocument/2006/bibliography"/>
   </ds:schemaRefs>

</xml_diff>